<commit_message>
This is a maze
</commit_message>
<xml_diff>
--- a/CSCE 155N Final Project Report May 2 2021.docx
+++ b/CSCE 155N Final Project Report May 2 2021.docx
@@ -72,7 +72,21 @@
           <w:sz w:val="24"/>
           <w:szCs w:val="24"/>
         </w:rPr>
-        <w:t>Zachary Bravo</w:t>
+        <w:t>Zachary</w:t>
+      </w:r>
+      <w:r>
+        <w:rPr>
+          <w:sz w:val="24"/>
+          <w:szCs w:val="24"/>
+        </w:rPr>
+        <w:t xml:space="preserve"> Q.</w:t>
+      </w:r>
+      <w:r>
+        <w:rPr>
+          <w:sz w:val="24"/>
+          <w:szCs w:val="24"/>
+        </w:rPr>
+        <w:t xml:space="preserve"> Bravo</w:t>
       </w:r>
     </w:p>
     <w:p>
@@ -104,21 +118,7 @@
           <w:sz w:val="24"/>
           <w:szCs w:val="24"/>
         </w:rPr>
-        <w:t>C</w:t>
-      </w:r>
-      <w:r>
-        <w:rPr>
-          <w:sz w:val="24"/>
-          <w:szCs w:val="24"/>
-        </w:rPr>
-        <w:t>aitlyn Allen</w:t>
-      </w:r>
-      <w:r>
-        <w:rPr>
-          <w:sz w:val="24"/>
-          <w:szCs w:val="24"/>
-        </w:rPr>
-        <w:t xml:space="preserve"> </w:t>
+        <w:t xml:space="preserve">Caitlyn Allen </w:t>
       </w:r>
       <w:r>
         <w:rPr>

</xml_diff>